<commit_message>
Document that can be referred in future.
</commit_message>
<xml_diff>
--- a/Document.docx
+++ b/Document.docx
@@ -25,7 +25,21 @@
         <w:rPr>
           <w:lang w:val="en-US"/>
         </w:rPr>
-        <w:t>What is self preservation mode?</w:t>
+        <w:t xml:space="preserve">What is </w:t>
+      </w:r>
+      <w:proofErr w:type="spellStart"/>
+      <w:r>
+        <w:rPr>
+          <w:lang w:val="en-US"/>
+        </w:rPr>
+        <w:t>self preservation</w:t>
+      </w:r>
+      <w:proofErr w:type="spellEnd"/>
+      <w:r>
+        <w:rPr>
+          <w:lang w:val="en-US"/>
+        </w:rPr>
+        <w:t xml:space="preserve"> mode?</w:t>
       </w:r>
     </w:p>
     <w:p>
@@ -51,7 +65,649 @@
         <w:rPr>
           <w:lang w:val="en-US"/>
         </w:rPr>
-        <w:t>How the services register themselves to service discovery Eurekha?</w:t>
+        <w:t xml:space="preserve">How the services register themselves to service discovery </w:t>
+      </w:r>
+      <w:proofErr w:type="spellStart"/>
+      <w:r>
+        <w:rPr>
+          <w:lang w:val="en-US"/>
+        </w:rPr>
+        <w:t>Eurekha</w:t>
+      </w:r>
+      <w:proofErr w:type="spellEnd"/>
+      <w:r>
+        <w:rPr>
+          <w:lang w:val="en-US"/>
+        </w:rPr>
+        <w:t>?</w:t>
+      </w:r>
+    </w:p>
+    <w:p>
+      <w:pPr>
+        <w:rPr>
+          <w:lang w:val="en-US"/>
+        </w:rPr>
+      </w:pPr>
+    </w:p>
+    <w:p>
+      <w:pPr>
+        <w:rPr>
+          <w:lang w:val="en-US"/>
+        </w:rPr>
+      </w:pPr>
+      <w:r>
+        <w:rPr>
+          <w:lang w:val="en-US"/>
+        </w:rPr>
+        <w:t xml:space="preserve">What is the default endpoint to send the heart bean to </w:t>
+      </w:r>
+      <w:proofErr w:type="spellStart"/>
+      <w:r>
+        <w:rPr>
+          <w:lang w:val="en-US"/>
+        </w:rPr>
+        <w:t>Eurekha</w:t>
+      </w:r>
+      <w:proofErr w:type="spellEnd"/>
+      <w:r>
+        <w:rPr>
+          <w:lang w:val="en-US"/>
+        </w:rPr>
+        <w:t>?</w:t>
+      </w:r>
+    </w:p>
+    <w:p>
+      <w:pPr>
+        <w:autoSpaceDE w:val="0"/>
+        <w:autoSpaceDN w:val="0"/>
+        <w:adjustRightInd w:val="0"/>
+        <w:spacing w:after="0" w:line="240" w:lineRule="auto"/>
+        <w:rPr>
+          <w:rFonts w:ascii="Consolas" w:hAnsi="Consolas" w:cs="Consolas"/>
+          <w:sz w:val="20"/>
+          <w:szCs w:val="20"/>
+        </w:rPr>
+      </w:pPr>
+      <w:proofErr w:type="spellStart"/>
+      <w:r>
+        <w:rPr>
+          <w:rFonts w:ascii="Consolas" w:hAnsi="Consolas" w:cs="Consolas"/>
+          <w:color w:val="000000"/>
+          <w:sz w:val="20"/>
+          <w:szCs w:val="20"/>
+        </w:rPr>
+        <w:t>serviceUrl</w:t>
+      </w:r>
+      <w:proofErr w:type="spellEnd"/>
+      <w:r>
+        <w:rPr>
+          <w:rFonts w:ascii="Consolas" w:hAnsi="Consolas" w:cs="Consolas"/>
+          <w:color w:val="000000"/>
+          <w:sz w:val="20"/>
+          <w:szCs w:val="20"/>
+        </w:rPr>
+        <w:t>='http://localhost:8761/eureka/}</w:t>
+      </w:r>
+    </w:p>
+    <w:p>
+      <w:pPr>
+        <w:rPr>
+          <w:lang w:val="en-US"/>
+        </w:rPr>
+      </w:pPr>
+      <w:r>
+        <w:rPr>
+          <w:lang w:val="en-US"/>
+        </w:rPr>
+        <w:t xml:space="preserve">how to give a name in the </w:t>
+      </w:r>
+      <w:proofErr w:type="spellStart"/>
+      <w:r>
+        <w:rPr>
+          <w:lang w:val="en-US"/>
+        </w:rPr>
+        <w:t>url</w:t>
+      </w:r>
+      <w:proofErr w:type="spellEnd"/>
+      <w:r>
+        <w:rPr>
+          <w:lang w:val="en-US"/>
+        </w:rPr>
+        <w:t xml:space="preserve"> instead of local host?</w:t>
+      </w:r>
+    </w:p>
+    <w:p>
+      <w:pPr>
+        <w:rPr>
+          <w:rFonts w:ascii="Consolas" w:hAnsi="Consolas" w:cs="Consolas"/>
+          <w:color w:val="000000"/>
+          <w:sz w:val="20"/>
+          <w:szCs w:val="20"/>
+          <w:shd w:val="clear" w:color="auto" w:fill="E8F2FE"/>
+        </w:rPr>
+      </w:pPr>
+      <w:r>
+        <w:rPr>
+          <w:lang w:val="en-US"/>
+        </w:rPr>
+        <w:tab/>
+      </w:r>
+      <w:r>
+        <w:rPr>
+          <w:rFonts w:ascii="Consolas" w:hAnsi="Consolas" w:cs="Consolas"/>
+          <w:color w:val="000000"/>
+          <w:sz w:val="20"/>
+          <w:szCs w:val="20"/>
+          <w:shd w:val="clear" w:color="auto" w:fill="E8F2FE"/>
+        </w:rPr>
+        <w:t>spring.application.name property is used to give a name to the service and the with the same the service will be called instead of IP or hostname.</w:t>
+      </w:r>
+    </w:p>
+    <w:p>
+      <w:pPr>
+        <w:rPr>
+          <w:lang w:val="en-US"/>
+        </w:rPr>
+      </w:pPr>
+      <w:r>
+        <w:rPr>
+          <w:lang w:val="en-US"/>
+        </w:rPr>
+        <w:t>What is load balancing in Micro services?</w:t>
+      </w:r>
+    </w:p>
+    <w:p>
+      <w:proofErr w:type="spellStart"/>
+      <w:r>
+        <w:rPr>
+          <w:lang w:val="en-US"/>
+        </w:rPr>
+        <w:t>Incase</w:t>
+      </w:r>
+      <w:proofErr w:type="spellEnd"/>
+      <w:r>
+        <w:rPr>
+          <w:lang w:val="en-US"/>
+        </w:rPr>
+        <w:t xml:space="preserve"> of monolithic application what we do is the server side load balancing and this routing is done using the round robin algorithm but incase microservices what we call is client side load balancing.</w:t>
+      </w:r>
+    </w:p>
+    <w:p>
+      <w:r>
+        <w:t>The above can be implemented u</w:t>
+      </w:r>
+      <w:r>
+        <w:t>sing Netflix Ribbon</w:t>
+      </w:r>
+    </w:p>
+    <w:p/>
+    <w:p>
+      <w:r>
+        <w:t>What are the other service discoveries like Eureka?</w:t>
+      </w:r>
+    </w:p>
+    <w:p>
+      <w:r>
+        <w:t>Consul is another type of service discovery like Eureka</w:t>
+      </w:r>
+    </w:p>
+    <w:p/>
+    <w:p>
+      <w:r>
+        <w:t>How do you find the health of your microservice?</w:t>
+      </w:r>
+    </w:p>
+    <w:p>
+      <w:pPr>
+        <w:rPr>
+          <w:b/>
+          <w:bCs/>
+        </w:rPr>
+      </w:pPr>
+      <w:r>
+        <w:t xml:space="preserve">The health of a microservice can be checked in the eureka or in our application a method is maintained in each and every microservice where the method returns </w:t>
+      </w:r>
+      <w:r>
+        <w:rPr>
+          <w:b/>
+          <w:bCs/>
+        </w:rPr>
+        <w:t>I am ok</w:t>
+      </w:r>
+    </w:p>
+    <w:p>
+      <w:pPr>
+        <w:rPr>
+          <w:b/>
+          <w:bCs/>
+        </w:rPr>
+      </w:pPr>
+    </w:p>
+    <w:p>
+      <w:r>
+        <w:rPr>
+          <w:b/>
+          <w:bCs/>
+        </w:rPr>
+        <w:t>What happens when we do not have a load balancer and have multiple instances of a microservice?</w:t>
+      </w:r>
+    </w:p>
+    <w:p>
+      <w:pPr>
+        <w:ind w:firstLine="720"/>
+      </w:pPr>
+      <w:r>
+        <w:t>All the multiple instances of microservice will be registered in the Service discovery eureka and the caller always get the load balancer instance instead of the direct instance and if there is a single instance the same will act as load balancer and as well as the eureka client.</w:t>
+      </w:r>
+    </w:p>
+    <w:p>
+      <w:pPr>
+        <w:ind w:firstLine="720"/>
+      </w:pPr>
+      <w:r>
+        <w:t xml:space="preserve">For more info check the method </w:t>
+      </w:r>
+      <w:r>
+        <w:t>execute</w:t>
+      </w:r>
+      <w:r>
+        <w:t xml:space="preserve"> which is available in the class </w:t>
+      </w:r>
+    </w:p>
+    <w:p>
+      <w:pPr>
+        <w:ind w:firstLine="720"/>
+      </w:pPr>
+      <w:proofErr w:type="spellStart"/>
+      <w:r>
+        <w:t>RibbonLoadBalancerClient</w:t>
+      </w:r>
+      <w:proofErr w:type="spellEnd"/>
+    </w:p>
+    <w:p>
+      <w:pPr>
+        <w:ind w:firstLine="720"/>
+      </w:pPr>
+      <w:r>
+        <w:t xml:space="preserve">Can we use ribbon alone </w:t>
+      </w:r>
+      <w:proofErr w:type="spellStart"/>
+      <w:r>
+        <w:t>with out</w:t>
+      </w:r>
+      <w:proofErr w:type="spellEnd"/>
+      <w:r>
+        <w:t xml:space="preserve"> using Eureka?</w:t>
+      </w:r>
+    </w:p>
+    <w:p>
+      <w:pPr>
+        <w:ind w:firstLine="720"/>
+      </w:pPr>
+      <w:r>
+        <w:t>If we do not have eureka we should explicitly configure the client in the ribbon and the caller communicates to the load balancer when the request has to be fulfilled.</w:t>
+      </w:r>
+    </w:p>
+    <w:p>
+      <w:pPr>
+        <w:ind w:firstLine="720"/>
+      </w:pPr>
+      <w:r>
+        <w:t xml:space="preserve">Can we run a microservice </w:t>
+      </w:r>
+      <w:proofErr w:type="spellStart"/>
+      <w:r>
+        <w:t>with out</w:t>
+      </w:r>
+      <w:proofErr w:type="spellEnd"/>
+      <w:r>
+        <w:t xml:space="preserve"> service discovery?</w:t>
+      </w:r>
+    </w:p>
+    <w:p>
+      <w:pPr>
+        <w:ind w:firstLine="720"/>
+      </w:pPr>
+      <w:r>
+        <w:t>Yes we can run the microservice like other regular services like Rest</w:t>
+      </w:r>
+    </w:p>
+    <w:p>
+      <w:pPr>
+        <w:ind w:firstLine="720"/>
+      </w:pPr>
+    </w:p>
+    <w:p>
+      <w:pPr>
+        <w:ind w:firstLine="720"/>
+      </w:pPr>
+      <w:r>
+        <w:t>Why do we need a service discovery in microservices?</w:t>
+      </w:r>
+    </w:p>
+    <w:p>
+      <w:pPr>
+        <w:ind w:firstLine="720"/>
+      </w:pPr>
+      <w:r>
+        <w:t xml:space="preserve">What is </w:t>
+      </w:r>
+      <w:proofErr w:type="spellStart"/>
+      <w:r>
+        <w:t>openfeign</w:t>
+      </w:r>
+      <w:proofErr w:type="spellEnd"/>
+      <w:r>
+        <w:t>?</w:t>
+      </w:r>
+    </w:p>
+    <w:p>
+      <w:pPr>
+        <w:ind w:firstLine="720"/>
+      </w:pPr>
+      <w:r>
+        <w:t xml:space="preserve">Spring makes out the implementation of the interface at runtime using </w:t>
+      </w:r>
+      <w:proofErr w:type="spellStart"/>
+      <w:r>
+        <w:t>openfeign</w:t>
+      </w:r>
+      <w:proofErr w:type="spellEnd"/>
+      <w:r>
+        <w:t>.</w:t>
+      </w:r>
+    </w:p>
+    <w:p>
+      <w:pPr>
+        <w:ind w:firstLine="720"/>
+      </w:pPr>
+    </w:p>
+    <w:p>
+      <w:pPr>
+        <w:ind w:firstLine="720"/>
+        <w:rPr>
+          <w:lang w:val="en-US"/>
+        </w:rPr>
+      </w:pPr>
+      <w:proofErr w:type="spellStart"/>
+      <w:r>
+        <w:rPr>
+          <w:lang w:val="de-DE"/>
+        </w:rPr>
+        <w:t>What</w:t>
+      </w:r>
+      <w:proofErr w:type="spellEnd"/>
+      <w:r>
+        <w:rPr>
+          <w:lang w:val="de-DE"/>
+        </w:rPr>
+        <w:t xml:space="preserve"> </w:t>
+      </w:r>
+      <w:proofErr w:type="spellStart"/>
+      <w:r>
+        <w:rPr>
+          <w:lang w:val="de-DE"/>
+        </w:rPr>
+        <w:t>is</w:t>
+      </w:r>
+      <w:proofErr w:type="spellEnd"/>
+      <w:r>
+        <w:rPr>
+          <w:lang w:val="de-DE"/>
+        </w:rPr>
+        <w:t xml:space="preserve"> </w:t>
+      </w:r>
+      <w:proofErr w:type="spellStart"/>
+      <w:r>
+        <w:rPr>
+          <w:lang w:val="de-DE"/>
+        </w:rPr>
+        <w:t>Feign</w:t>
+      </w:r>
+      <w:proofErr w:type="spellEnd"/>
+      <w:r>
+        <w:rPr>
+          <w:lang w:val="de-DE"/>
+        </w:rPr>
+        <w:t xml:space="preserve"> Client</w:t>
+      </w:r>
+      <w:r>
+        <w:rPr>
+          <w:lang w:val="en-US"/>
+        </w:rPr>
+        <w:t>?</w:t>
+      </w:r>
+    </w:p>
+    <w:p>
+      <w:pPr>
+        <w:ind w:firstLine="720"/>
+        <w:rPr>
+          <w:lang w:val="en-US"/>
+        </w:rPr>
+      </w:pPr>
+      <w:r>
+        <w:rPr>
+          <w:lang w:val="en-US"/>
+        </w:rPr>
+        <w:t xml:space="preserve">Netflix provides Feign as an abstraction over the rest </w:t>
+      </w:r>
+      <w:proofErr w:type="spellStart"/>
+      <w:r>
+        <w:rPr>
+          <w:lang w:val="en-US"/>
+        </w:rPr>
+        <w:t>calls</w:t>
+      </w:r>
+      <w:r>
+        <w:rPr>
+          <w:lang w:val="en-US"/>
+        </w:rPr>
+        <w:t>.It</w:t>
+      </w:r>
+      <w:proofErr w:type="spellEnd"/>
+      <w:r>
+        <w:rPr>
+          <w:lang w:val="en-US"/>
+        </w:rPr>
+        <w:t xml:space="preserve"> is a </w:t>
+      </w:r>
+      <w:proofErr w:type="spellStart"/>
+      <w:r>
+        <w:rPr>
+          <w:lang w:val="en-US"/>
+        </w:rPr>
+        <w:t>declararive</w:t>
+      </w:r>
+      <w:proofErr w:type="spellEnd"/>
+      <w:r>
+        <w:rPr>
+          <w:lang w:val="en-US"/>
+        </w:rPr>
+        <w:t xml:space="preserve"> rest client.</w:t>
+      </w:r>
+    </w:p>
+    <w:p>
+      <w:pPr>
+        <w:ind w:firstLine="720"/>
+        <w:rPr>
+          <w:lang w:val="en-US"/>
+        </w:rPr>
+      </w:pPr>
+    </w:p>
+    <w:p>
+      <w:pPr>
+        <w:ind w:firstLine="720"/>
+        <w:rPr>
+          <w:lang w:val="en-US"/>
+        </w:rPr>
+      </w:pPr>
+      <w:r>
+        <w:rPr>
+          <w:lang w:val="en-US"/>
+        </w:rPr>
+        <w:t>Exception created when there is not qualifier:</w:t>
+      </w:r>
+    </w:p>
+    <w:p>
+      <w:pPr>
+        <w:ind w:firstLine="720"/>
+        <w:rPr>
+          <w:rFonts w:ascii="Consolas" w:hAnsi="Consolas" w:cs="Consolas"/>
+          <w:color w:val="FF0000"/>
+          <w:sz w:val="20"/>
+          <w:szCs w:val="20"/>
+        </w:rPr>
+      </w:pPr>
+      <w:r>
+        <w:rPr>
+          <w:rFonts w:ascii="Consolas" w:hAnsi="Consolas" w:cs="Consolas"/>
+          <w:color w:val="FF0000"/>
+          <w:sz w:val="20"/>
+          <w:szCs w:val="20"/>
+        </w:rPr>
+        <w:t>org.springframework.beans.factory.UnsatisfiedDependencyException: Error creating bean with name '</w:t>
+      </w:r>
+      <w:proofErr w:type="spellStart"/>
+      <w:r>
+        <w:rPr>
+          <w:rFonts w:ascii="Consolas" w:hAnsi="Consolas" w:cs="Consolas"/>
+          <w:color w:val="FF0000"/>
+          <w:sz w:val="20"/>
+          <w:szCs w:val="20"/>
+        </w:rPr>
+        <w:t>catalogResource</w:t>
+      </w:r>
+      <w:proofErr w:type="spellEnd"/>
+      <w:r>
+        <w:rPr>
+          <w:rFonts w:ascii="Consolas" w:hAnsi="Consolas" w:cs="Consolas"/>
+          <w:color w:val="FF0000"/>
+          <w:sz w:val="20"/>
+          <w:szCs w:val="20"/>
+        </w:rPr>
+        <w:t>': Unsatisfied dependency expressed through field '</w:t>
+      </w:r>
+      <w:proofErr w:type="spellStart"/>
+      <w:r>
+        <w:rPr>
+          <w:rFonts w:ascii="Consolas" w:hAnsi="Consolas" w:cs="Consolas"/>
+          <w:color w:val="FF0000"/>
+          <w:sz w:val="20"/>
+          <w:szCs w:val="20"/>
+        </w:rPr>
+        <w:t>ratingsDataServiceProxy</w:t>
+      </w:r>
+      <w:proofErr w:type="spellEnd"/>
+      <w:r>
+        <w:rPr>
+          <w:rFonts w:ascii="Consolas" w:hAnsi="Consolas" w:cs="Consolas"/>
+          <w:color w:val="FF0000"/>
+          <w:sz w:val="20"/>
+          <w:szCs w:val="20"/>
+        </w:rPr>
+        <w:t>'; nested exception is org.springframework.beans.factory.NoSuchBeanDefinitionException: No qualifying bean of type '</w:t>
+      </w:r>
+      <w:proofErr w:type="spellStart"/>
+      <w:r>
+        <w:rPr>
+          <w:rFonts w:ascii="Consolas" w:hAnsi="Consolas" w:cs="Consolas"/>
+          <w:color w:val="FF0000"/>
+          <w:sz w:val="20"/>
+          <w:szCs w:val="20"/>
+        </w:rPr>
+        <w:t>io.javabrains.feignClients.RatingsDataServiceProxy</w:t>
+      </w:r>
+      <w:proofErr w:type="spellEnd"/>
+      <w:r>
+        <w:rPr>
+          <w:rFonts w:ascii="Consolas" w:hAnsi="Consolas" w:cs="Consolas"/>
+          <w:color w:val="FF0000"/>
+          <w:sz w:val="20"/>
+          <w:szCs w:val="20"/>
+        </w:rPr>
+        <w:t xml:space="preserve">' available: expected at least 1 bean which qualifies as </w:t>
+      </w:r>
+      <w:proofErr w:type="spellStart"/>
+      <w:r>
+        <w:rPr>
+          <w:rFonts w:ascii="Consolas" w:hAnsi="Consolas" w:cs="Consolas"/>
+          <w:color w:val="FF0000"/>
+          <w:sz w:val="20"/>
+          <w:szCs w:val="20"/>
+        </w:rPr>
+        <w:t>autowire</w:t>
+      </w:r>
+      <w:proofErr w:type="spellEnd"/>
+      <w:r>
+        <w:rPr>
+          <w:rFonts w:ascii="Consolas" w:hAnsi="Consolas" w:cs="Consolas"/>
+          <w:color w:val="FF0000"/>
+          <w:sz w:val="20"/>
+          <w:szCs w:val="20"/>
+        </w:rPr>
+        <w:t xml:space="preserve"> candidate. Dependency annotations: </w:t>
+      </w:r>
+      <w:hyperlink r:id="rId4" w:history="1">
+        <w:r>
+          <w:rPr>
+            <w:rStyle w:val="Hyperlink"/>
+            <w:rFonts w:ascii="Consolas" w:hAnsi="Consolas" w:cs="Consolas"/>
+            <w:sz w:val="20"/>
+            <w:szCs w:val="20"/>
+          </w:rPr>
+          <w:t>{@org.springframework.beans.factory.annotation.Autowired(required=true)}</w:t>
+        </w:r>
+      </w:hyperlink>
+    </w:p>
+    <w:p>
+      <w:pPr>
+        <w:ind w:firstLine="720"/>
+        <w:rPr>
+          <w:rFonts w:ascii="Consolas" w:hAnsi="Consolas" w:cs="Consolas"/>
+          <w:color w:val="FF0000"/>
+          <w:sz w:val="20"/>
+          <w:szCs w:val="20"/>
+        </w:rPr>
+      </w:pPr>
+      <w:r>
+        <w:rPr>
+          <w:rFonts w:ascii="Consolas" w:hAnsi="Consolas" w:cs="Consolas"/>
+          <w:color w:val="FF0000"/>
+          <w:sz w:val="20"/>
+          <w:szCs w:val="20"/>
+        </w:rPr>
+        <w:t>The above exception occurs when the injection is not possible in Feign client and to fix this give the path of the Feign client class</w:t>
+      </w:r>
+    </w:p>
+    <w:p>
+      <w:pPr>
+        <w:ind w:firstLine="720"/>
+        <w:rPr>
+          <w:color w:val="FF0000"/>
+          <w:lang w:val="en-US"/>
+        </w:rPr>
+      </w:pPr>
+      <w:r>
+        <w:rPr>
+          <w:rFonts w:ascii="Consolas" w:hAnsi="Consolas" w:cs="Consolas"/>
+          <w:color w:val="000000"/>
+          <w:sz w:val="20"/>
+          <w:szCs w:val="20"/>
+          <w:shd w:val="clear" w:color="auto" w:fill="E8F2FE"/>
+        </w:rPr>
+        <w:t>basePackageClasses=io.javabrains.feignClients.RatingsDataServiceProxy.</w:t>
+      </w:r>
+      <w:r>
+        <w:rPr>
+          <w:rFonts w:ascii="Consolas" w:hAnsi="Consolas" w:cs="Consolas"/>
+          <w:b/>
+          <w:bCs/>
+          <w:color w:val="7F0055"/>
+          <w:sz w:val="20"/>
+          <w:szCs w:val="20"/>
+          <w:shd w:val="clear" w:color="auto" w:fill="E8F2FE"/>
+        </w:rPr>
+        <w:t>class</w:t>
       </w:r>
       <w:bookmarkStart w:id="0" w:name="_GoBack"/>
       <w:bookmarkEnd w:id="0"/>
@@ -189,6 +845,7 @@
     <w:lsdException w:name="HTML Sample" w:semiHidden="1" w:unhideWhenUsed="1"/>
     <w:lsdException w:name="HTML Typewriter" w:semiHidden="1" w:unhideWhenUsed="1"/>
     <w:lsdException w:name="HTML Variable" w:semiHidden="1" w:unhideWhenUsed="1"/>
+    <w:lsdException w:name="Normal Table" w:semiHidden="1" w:unhideWhenUsed="1"/>
     <w:lsdException w:name="annotation subject" w:semiHidden="1" w:unhideWhenUsed="1"/>
     <w:lsdException w:name="No List" w:semiHidden="1" w:unhideWhenUsed="1"/>
     <w:lsdException w:name="Outline List 1" w:semiHidden="1" w:unhideWhenUsed="1"/>
@@ -235,8 +892,10 @@
     <w:lsdException w:name="Table Subtle 2" w:semiHidden="1" w:unhideWhenUsed="1"/>
     <w:lsdException w:name="Table Web 1" w:semiHidden="1" w:unhideWhenUsed="1"/>
     <w:lsdException w:name="Table Web 2" w:semiHidden="1" w:unhideWhenUsed="1"/>
+    <w:lsdException w:name="Table Web 3" w:semiHidden="1" w:unhideWhenUsed="1"/>
     <w:lsdException w:name="Balloon Text" w:semiHidden="1" w:unhideWhenUsed="1"/>
     <w:lsdException w:name="Table Grid" w:uiPriority="39"/>
+    <w:lsdException w:name="Table Theme" w:semiHidden="1" w:unhideWhenUsed="1"/>
     <w:lsdException w:name="Placeholder Text" w:semiHidden="1"/>
     <w:lsdException w:name="No Spacing" w:uiPriority="1" w:qFormat="1"/>
     <w:lsdException w:name="Light Shading" w:uiPriority="60"/>
@@ -488,6 +1147,29 @@
     <w:uiPriority w:val="99"/>
     <w:semiHidden/>
     <w:unhideWhenUsed/>
+  </w:style>
+  <w:style w:type="character" w:styleId="Hyperlink">
+    <w:name w:val="Hyperlink"/>
+    <w:basedOn w:val="Absatz-Standardschriftart"/>
+    <w:uiPriority w:val="99"/>
+    <w:unhideWhenUsed/>
+    <w:rsid w:val="00F87655"/>
+    <w:rPr>
+      <w:color w:val="0563C1" w:themeColor="hyperlink"/>
+      <w:u w:val="single"/>
+    </w:rPr>
+  </w:style>
+  <w:style w:type="character" w:styleId="NichtaufgelsteErwhnung">
+    <w:name w:val="Unresolved Mention"/>
+    <w:basedOn w:val="Absatz-Standardschriftart"/>
+    <w:uiPriority w:val="99"/>
+    <w:semiHidden/>
+    <w:unhideWhenUsed/>
+    <w:rsid w:val="00F87655"/>
+    <w:rPr>
+      <w:color w:val="605E5C"/>
+      <w:shd w:val="clear" w:color="auto" w:fill="E1DFDD"/>
+    </w:rPr>
   </w:style>
 </w:styles>
 </file>

</xml_diff>